<commit_message>
Update documentation with implementation discussion
</commit_message>
<xml_diff>
--- a/documentation/docBase.docx
+++ b/documentation/docBase.docx
@@ -1,6 +1,6 @@
 
 <file path=word/document.xml><?xml version="1.0" encoding="utf-8"?>
-<w:document xmlns:wpc="http://schemas.microsoft.com/office/word/2010/wordprocessingCanvas" xmlns:cx="http://schemas.microsoft.com/office/drawing/2014/chartex" xmlns:cx1="http://schemas.microsoft.com/office/drawing/2015/9/8/chartex" xmlns:cx2="http://schemas.microsoft.com/office/drawing/2015/10/21/chartex" xmlns:cx3="http://schemas.microsoft.com/office/drawing/2016/5/9/chartex" xmlns:cx4="http://schemas.microsoft.com/office/drawing/2016/5/10/chartex" xmlns:cx5="http://schemas.microsoft.com/office/drawing/2016/5/11/chartex" xmlns:cx6="http://schemas.microsoft.com/office/drawing/2016/5/12/chartex" xmlns:cx7="http://schemas.microsoft.com/office/drawing/2016/5/13/chartex" xmlns:cx8="http://schemas.microsoft.com/office/drawing/2016/5/14/chartex" xmlns:mc="http://schemas.openxmlformats.org/markup-compatibility/2006" xmlns:aink="http://schemas.microsoft.com/office/drawing/2016/ink" xmlns:am3d="http://schemas.microsoft.com/office/drawing/2017/model3d" xmlns:o="urn:schemas-microsoft-com:office:office" xmlns:r="http://schemas.openxmlformats.org/officeDocument/2006/relationships" xmlns:m="http://schemas.openxmlformats.org/officeDocument/2006/math" xmlns:v="urn:schemas-microsoft-com:vml" xmlns:wp14="http://schemas.microsoft.com/office/word/2010/wordprocessingDrawing" xmlns:wp="http://schemas.openxmlformats.org/drawingml/2006/wordprocessingDrawing" xmlns:w10="urn:schemas-microsoft-com:office:word" xmlns:w="http://schemas.openxmlformats.org/wordprocessingml/2006/main" xmlns:w14="http://schemas.microsoft.com/office/word/2010/wordml" xmlns:w15="http://schemas.microsoft.com/office/word/2012/wordml" xmlns:w16cid="http://schemas.microsoft.com/office/word/2016/wordml/cid" xmlns:w16se="http://schemas.microsoft.com/office/word/2015/wordml/symex" xmlns:wpg="http://schemas.microsoft.com/office/word/2010/wordprocessingGroup" xmlns:wpi="http://schemas.microsoft.com/office/word/2010/wordprocessingInk" xmlns:wne="http://schemas.microsoft.com/office/word/2006/wordml" xmlns:wps="http://schemas.microsoft.com/office/word/2010/wordprocessingShape" mc:Ignorable="w14 w15 w16se w16cid wp14">
+<w:document xmlns:wpc="http://schemas.microsoft.com/office/word/2010/wordprocessingCanvas" xmlns:cx="http://schemas.microsoft.com/office/drawing/2014/chartex" xmlns:cx1="http://schemas.microsoft.com/office/drawing/2015/9/8/chartex" xmlns:cx2="http://schemas.microsoft.com/office/drawing/2015/10/21/chartex" xmlns:cx3="http://schemas.microsoft.com/office/drawing/2016/5/9/chartex" xmlns:cx4="http://schemas.microsoft.com/office/drawing/2016/5/10/chartex" xmlns:cx5="http://schemas.microsoft.com/office/drawing/2016/5/11/chartex" xmlns:cx6="http://schemas.microsoft.com/office/drawing/2016/5/12/chartex" xmlns:cx7="http://schemas.microsoft.com/office/drawing/2016/5/13/chartex" xmlns:cx8="http://schemas.microsoft.com/office/drawing/2016/5/14/chartex" xmlns:mc="http://schemas.openxmlformats.org/markup-compatibility/2006" xmlns:aink="http://schemas.microsoft.com/office/drawing/2016/ink" xmlns:am3d="http://schemas.microsoft.com/office/drawing/2017/model3d" xmlns:o="urn:schemas-microsoft-com:office:office" xmlns:oel="http://schemas.microsoft.com/office/2019/extlst" xmlns:r="http://schemas.openxmlformats.org/officeDocument/2006/relationships" xmlns:m="http://schemas.openxmlformats.org/officeDocument/2006/math" xmlns:v="urn:schemas-microsoft-com:vml" xmlns:wp14="http://schemas.microsoft.com/office/word/2010/wordprocessingDrawing" xmlns:wp="http://schemas.openxmlformats.org/drawingml/2006/wordprocessingDrawing" xmlns:w10="urn:schemas-microsoft-com:office:word" xmlns:w="http://schemas.openxmlformats.org/wordprocessingml/2006/main" xmlns:w14="http://schemas.microsoft.com/office/word/2010/wordml" xmlns:w15="http://schemas.microsoft.com/office/word/2012/wordml" xmlns:w16cex="http://schemas.microsoft.com/office/word/2018/wordml/cex" xmlns:w16cid="http://schemas.microsoft.com/office/word/2016/wordml/cid" xmlns:w16="http://schemas.microsoft.com/office/word/2018/wordml" xmlns:w16sdtdh="http://schemas.microsoft.com/office/word/2020/wordml/sdtdatahash" xmlns:w16se="http://schemas.microsoft.com/office/word/2015/wordml/symex" xmlns:wpg="http://schemas.microsoft.com/office/word/2010/wordprocessingGroup" xmlns:wpi="http://schemas.microsoft.com/office/word/2010/wordprocessingInk" xmlns:wne="http://schemas.microsoft.com/office/word/2006/wordml" xmlns:wps="http://schemas.microsoft.com/office/word/2010/wordprocessingShape" mc:Ignorable="w14 w15 w16se w16cid w16 w16cex w16sdtdh wp14">
   <w:body>
     <w:p>
       <w:pPr>
@@ -31,17 +31,8 @@
           <w:rStyle w:val="BookTitle"/>
           <w:sz w:val="48"/>
         </w:rPr>
-        <w:t xml:space="preserve">Fall </w:t>
-      </w:r>
-      <w:proofErr w:type="spellStart"/>
-      <w:r>
-        <w:rPr>
-          <w:rStyle w:val="BookTitle"/>
-          <w:sz w:val="48"/>
-        </w:rPr>
-        <w:t>2019</w:t>
-      </w:r>
-      <w:proofErr w:type="spellEnd"/>
+        <w:t>Spring 2021</w:t>
+      </w:r>
     </w:p>
     <w:p>
       <w:pPr>
@@ -65,7 +56,7 @@
           <w:rStyle w:val="BookTitle"/>
           <w:sz w:val="48"/>
         </w:rPr>
-        <w:t>Student name</w:t>
+        <w:t>Gineton Alencar</w:t>
       </w:r>
     </w:p>
     <w:p>
@@ -81,7 +72,7 @@
           <w:rStyle w:val="BookTitle"/>
           <w:sz w:val="48"/>
         </w:rPr>
-        <w:t>Student ID</w:t>
+        <w:t>920098605</w:t>
       </w:r>
     </w:p>
     <w:p>
@@ -92,15 +83,13 @@
           <w:sz w:val="48"/>
         </w:rPr>
       </w:pPr>
-      <w:proofErr w:type="spellStart"/>
       <w:r>
         <w:rPr>
           <w:rStyle w:val="BookTitle"/>
           <w:sz w:val="48"/>
         </w:rPr>
-        <w:t>Class.Section</w:t>
-      </w:r>
-      <w:proofErr w:type="spellEnd"/>
+        <w:t>CSC413.02</w:t>
+      </w:r>
     </w:p>
     <w:p>
       <w:pPr>
@@ -115,25 +104,8 @@
           <w:rStyle w:val="BookTitle"/>
           <w:sz w:val="48"/>
         </w:rPr>
-        <w:t>GitHub Repository Link</w:t>
-      </w:r>
-    </w:p>
-    <w:p>
-      <w:pPr>
-        <w:jc w:val="center"/>
-        <w:rPr>
-          <w:rStyle w:val="BookTitle"/>
-          <w:sz w:val="48"/>
-        </w:rPr>
-      </w:pPr>
-    </w:p>
-    <w:p>
-      <w:pPr>
-        <w:rPr>
-          <w:rStyle w:val="BookTitle"/>
-          <w:sz w:val="48"/>
-        </w:rPr>
-      </w:pPr>
+        <w:t>https://github.com/Gineton2/csc413-p2-Gineton2</w:t>
+      </w:r>
       <w:r>
         <w:rPr>
           <w:rStyle w:val="BookTitle"/>
@@ -1214,8 +1186,6 @@
             <w:fldChar w:fldCharType="end"/>
           </w:r>
         </w:p>
-        <w:bookmarkStart w:id="0" w:name="_GoBack" w:displacedByCustomXml="next"/>
-        <w:bookmarkEnd w:id="0" w:displacedByCustomXml="next"/>
       </w:sdtContent>
     </w:sdt>
     <w:p>
@@ -1255,7 +1225,7 @@
           <w:spacing w:val="0"/>
         </w:rPr>
       </w:pPr>
-      <w:bookmarkStart w:id="1" w:name="_Toc522827688"/>
+      <w:bookmarkStart w:id="0" w:name="_Toc522827688"/>
       <w:r>
         <w:rPr>
           <w:rStyle w:val="BookTitle"/>
@@ -1268,17 +1238,17 @@
         <w:lastRenderedPageBreak/>
         <w:t>Introduction</w:t>
       </w:r>
-      <w:bookmarkEnd w:id="1"/>
+      <w:bookmarkEnd w:id="0"/>
     </w:p>
     <w:p>
       <w:pPr>
         <w:pStyle w:val="Heading2"/>
       </w:pPr>
-      <w:bookmarkStart w:id="2" w:name="_Toc522827689"/>
+      <w:bookmarkStart w:id="1" w:name="_Toc522827689"/>
       <w:r>
         <w:t>Project Overview</w:t>
       </w:r>
-      <w:bookmarkEnd w:id="2"/>
+      <w:bookmarkEnd w:id="1"/>
     </w:p>
     <w:p>
       <w:pPr>
@@ -1292,7 +1262,7 @@
           <w:spacing w:val="0"/>
         </w:rPr>
       </w:pPr>
-      <w:bookmarkStart w:id="3" w:name="_Toc522827690"/>
+      <w:bookmarkStart w:id="2" w:name="_Toc522827690"/>
       <w:r>
         <w:rPr>
           <w:rStyle w:val="BookTitle"/>
@@ -1304,25 +1274,52 @@
         </w:rPr>
         <w:t>Technical Overview</w:t>
       </w:r>
+      <w:bookmarkEnd w:id="2"/>
+    </w:p>
+    <w:p>
+      <w:pPr>
+        <w:pStyle w:val="Heading2"/>
+      </w:pPr>
+      <w:bookmarkStart w:id="3" w:name="_Toc522827691"/>
+      <w:r>
+        <w:t>Summary of Work Completed</w:t>
+      </w:r>
       <w:bookmarkEnd w:id="3"/>
     </w:p>
     <w:p>
       <w:pPr>
-        <w:pStyle w:val="Heading2"/>
-      </w:pPr>
-      <w:bookmarkStart w:id="4" w:name="_Toc522827691"/>
-      <w:r>
-        <w:t>Summary of Work Completed</w:t>
+        <w:pStyle w:val="Heading1"/>
+      </w:pPr>
+      <w:bookmarkStart w:id="4" w:name="_Toc522827692"/>
+      <w:r>
+        <w:t>Development Environment</w:t>
       </w:r>
       <w:bookmarkEnd w:id="4"/>
     </w:p>
     <w:p>
+      <w:r>
+        <w:t>The program was developed primarily with IntelliJ IDEA 202</w:t>
+      </w:r>
+      <w:r>
+        <w:t>3.1.2</w:t>
+      </w:r>
+      <w:r>
+        <w:t xml:space="preserve"> (Ultimate Edition) on Mac</w:t>
+      </w:r>
+      <w:r>
+        <w:t xml:space="preserve"> OS Sonoma 14.3, with </w:t>
+      </w:r>
+      <w:r>
+        <w:t xml:space="preserve">Java SDK 13.0.11 for the ARM 64-bit architecture (Apple Silicon). </w:t>
+      </w:r>
+    </w:p>
+    <w:p>
       <w:pPr>
         <w:pStyle w:val="Heading1"/>
       </w:pPr>
-      <w:bookmarkStart w:id="5" w:name="_Toc522827692"/>
-      <w:r>
-        <w:t>Development Environment</w:t>
+      <w:bookmarkStart w:id="5" w:name="_Toc522827693"/>
+      <w:r>
+        <w:t>How to Build/Import your Project</w:t>
       </w:r>
       <w:bookmarkEnd w:id="5"/>
     </w:p>
@@ -1330,9 +1327,9 @@
       <w:pPr>
         <w:pStyle w:val="Heading1"/>
       </w:pPr>
-      <w:bookmarkStart w:id="6" w:name="_Toc522827693"/>
-      <w:r>
-        <w:t>How to Build/Import your Project</w:t>
+      <w:bookmarkStart w:id="6" w:name="_Toc522827694"/>
+      <w:r>
+        <w:t>How to Run your Project</w:t>
       </w:r>
       <w:bookmarkEnd w:id="6"/>
     </w:p>
@@ -1340,9 +1337,9 @@
       <w:pPr>
         <w:pStyle w:val="Heading1"/>
       </w:pPr>
-      <w:bookmarkStart w:id="7" w:name="_Toc522827694"/>
-      <w:r>
-        <w:t>How to Run your Project</w:t>
+      <w:bookmarkStart w:id="7" w:name="_Toc522827695"/>
+      <w:r>
+        <w:t>Assumption Made</w:t>
       </w:r>
       <w:bookmarkEnd w:id="7"/>
     </w:p>
@@ -1350,29 +1347,141 @@
       <w:pPr>
         <w:pStyle w:val="Heading1"/>
       </w:pPr>
-      <w:bookmarkStart w:id="8" w:name="_Toc522827695"/>
-      <w:r>
-        <w:t>Assumption Made</w:t>
+      <w:bookmarkStart w:id="8" w:name="_Toc522827696"/>
+      <w:r>
+        <w:t>Implementation Discussion</w:t>
       </w:r>
       <w:bookmarkEnd w:id="8"/>
     </w:p>
     <w:p>
-      <w:pPr>
-        <w:pStyle w:val="Heading1"/>
-      </w:pPr>
-      <w:bookmarkStart w:id="9" w:name="_Toc522827696"/>
-      <w:r>
-        <w:t>Implementation Discussion</w:t>
+      <w:r>
+        <w:t>Stack data structure with Callee function is responsible for putting the return values on top of the runtime stack. Figure from Assignment 2 Introduction lecture:</w:t>
+      </w:r>
+    </w:p>
+    <w:p>
+      <w:r>
+        <w:rPr>
+          <w:noProof/>
+        </w:rPr>
+        <w:drawing>
+          <wp:inline distT="0" distB="0" distL="0" distR="0" wp14:anchorId="21EADE87" wp14:editId="4A679378">
+            <wp:extent cx="2568102" cy="4124528"/>
+            <wp:effectExtent l="0" t="0" r="0" b="3175"/>
+            <wp:docPr id="1" name="Picture 1" descr="Diagram&#10;&#10;Description automatically generated"/>
+            <wp:cNvGraphicFramePr>
+              <a:graphicFrameLocks xmlns:a="http://schemas.openxmlformats.org/drawingml/2006/main" noChangeAspect="1"/>
+            </wp:cNvGraphicFramePr>
+            <a:graphic xmlns:a="http://schemas.openxmlformats.org/drawingml/2006/main">
+              <a:graphicData uri="http://schemas.openxmlformats.org/drawingml/2006/picture">
+                <pic:pic xmlns:pic="http://schemas.openxmlformats.org/drawingml/2006/picture">
+                  <pic:nvPicPr>
+                    <pic:cNvPr id="1" name="Picture 1" descr="Diagram&#10;&#10;Description automatically generated"/>
+                    <pic:cNvPicPr/>
+                  </pic:nvPicPr>
+                  <pic:blipFill>
+                    <a:blip r:embed="rId6">
+                      <a:extLst>
+                        <a:ext uri="{28A0092B-C50C-407E-A947-70E740481C1C}">
+                          <a14:useLocalDpi xmlns:a14="http://schemas.microsoft.com/office/drawing/2010/main" val="0"/>
+                        </a:ext>
+                      </a:extLst>
+                    </a:blip>
+                    <a:stretch>
+                      <a:fillRect/>
+                    </a:stretch>
+                  </pic:blipFill>
+                  <pic:spPr>
+                    <a:xfrm>
+                      <a:off x="0" y="0"/>
+                      <a:ext cx="2592043" cy="4162978"/>
+                    </a:xfrm>
+                    <a:prstGeom prst="rect">
+                      <a:avLst/>
+                    </a:prstGeom>
+                  </pic:spPr>
+                </pic:pic>
+              </a:graphicData>
+            </a:graphic>
+          </wp:inline>
+        </w:drawing>
+      </w:r>
+    </w:p>
+    <w:p>
+      <w:r>
+        <w:lastRenderedPageBreak/>
+        <w:t>Return steps:</w:t>
+      </w:r>
+    </w:p>
+    <w:p>
+      <w:pPr>
+        <w:pStyle w:val="ListParagraph"/>
+        <w:numPr>
+          <w:ilvl w:val="0"/>
+          <w:numId w:val="4"/>
+        </w:numPr>
+      </w:pPr>
+      <w:r>
+        <w:t>Save return value.</w:t>
+      </w:r>
+    </w:p>
+    <w:p>
+      <w:pPr>
+        <w:pStyle w:val="ListParagraph"/>
+        <w:numPr>
+          <w:ilvl w:val="0"/>
+          <w:numId w:val="4"/>
+        </w:numPr>
+      </w:pPr>
+      <w:r>
+        <w:t>Clear frame.</w:t>
+      </w:r>
+    </w:p>
+    <w:p>
+      <w:pPr>
+        <w:pStyle w:val="ListParagraph"/>
+        <w:numPr>
+          <w:ilvl w:val="0"/>
+          <w:numId w:val="4"/>
+        </w:numPr>
+      </w:pPr>
+      <w:r>
+        <w:t>Clear frame pointer.</w:t>
+      </w:r>
+    </w:p>
+    <w:p>
+      <w:pPr>
+        <w:pStyle w:val="ListParagraph"/>
+        <w:numPr>
+          <w:ilvl w:val="0"/>
+          <w:numId w:val="4"/>
+        </w:numPr>
+      </w:pPr>
+      <w:r>
+        <w:t>Push.</w:t>
+      </w:r>
+    </w:p>
+    <w:p>
+      <w:r>
+        <w:t>No constructors used for bytecodes, per recommendation in lectures.</w:t>
+      </w:r>
+    </w:p>
+    <w:p>
+      <w:pPr>
+        <w:pStyle w:val="Heading2"/>
+      </w:pPr>
+      <w:bookmarkStart w:id="9" w:name="_Toc522827697"/>
+      <w:r>
+        <w:t>Class Diagram</w:t>
       </w:r>
       <w:bookmarkEnd w:id="9"/>
     </w:p>
     <w:p>
       <w:pPr>
-        <w:pStyle w:val="Heading2"/>
-      </w:pPr>
-      <w:bookmarkStart w:id="10" w:name="_Toc522827697"/>
-      <w:r>
-        <w:t>Class Diagram</w:t>
+        <w:pStyle w:val="Heading1"/>
+      </w:pPr>
+      <w:bookmarkStart w:id="10" w:name="_Toc522827698"/>
+      <w:r>
+        <w:t>Project Reflection</w:t>
       </w:r>
       <w:bookmarkEnd w:id="10"/>
     </w:p>
@@ -1380,22 +1489,13 @@
       <w:pPr>
         <w:pStyle w:val="Heading1"/>
       </w:pPr>
-      <w:bookmarkStart w:id="11" w:name="_Toc522827698"/>
-      <w:r>
-        <w:t>Project Reflection</w:t>
+      <w:bookmarkStart w:id="11" w:name="_Toc522827699"/>
+      <w:r>
+        <w:t>Project Conclusion/Results</w:t>
       </w:r>
       <w:bookmarkEnd w:id="11"/>
     </w:p>
-    <w:p>
-      <w:pPr>
-        <w:pStyle w:val="Heading1"/>
-      </w:pPr>
-      <w:bookmarkStart w:id="12" w:name="_Toc522827699"/>
-      <w:r>
-        <w:t>Project Conclusion/Results</w:t>
-      </w:r>
-      <w:bookmarkEnd w:id="12"/>
-    </w:p>
+    <w:p/>
     <w:sectPr>
       <w:pgSz w:w="12240" w:h="15840"/>
       <w:pgMar w:top="1440" w:right="1440" w:bottom="1440" w:left="1440" w:header="720" w:footer="720" w:gutter="0"/>
@@ -1407,7 +1507,7 @@
 </file>
 
 <file path=word/numbering.xml><?xml version="1.0" encoding="utf-8"?>
-<w:numbering xmlns:wpc="http://schemas.microsoft.com/office/word/2010/wordprocessingCanvas" xmlns:cx="http://schemas.microsoft.com/office/drawing/2014/chartex" xmlns:cx1="http://schemas.microsoft.com/office/drawing/2015/9/8/chartex" xmlns:cx2="http://schemas.microsoft.com/office/drawing/2015/10/21/chartex" xmlns:cx3="http://schemas.microsoft.com/office/drawing/2016/5/9/chartex" xmlns:cx4="http://schemas.microsoft.com/office/drawing/2016/5/10/chartex" xmlns:cx5="http://schemas.microsoft.com/office/drawing/2016/5/11/chartex" xmlns:cx6="http://schemas.microsoft.com/office/drawing/2016/5/12/chartex" xmlns:cx7="http://schemas.microsoft.com/office/drawing/2016/5/13/chartex" xmlns:cx8="http://schemas.microsoft.com/office/drawing/2016/5/14/chartex" xmlns:mc="http://schemas.openxmlformats.org/markup-compatibility/2006" xmlns:aink="http://schemas.microsoft.com/office/drawing/2016/ink" xmlns:am3d="http://schemas.microsoft.com/office/drawing/2017/model3d" xmlns:o="urn:schemas-microsoft-com:office:office" xmlns:r="http://schemas.openxmlformats.org/officeDocument/2006/relationships" xmlns:m="http://schemas.openxmlformats.org/officeDocument/2006/math" xmlns:v="urn:schemas-microsoft-com:vml" xmlns:wp14="http://schemas.microsoft.com/office/word/2010/wordprocessingDrawing" xmlns:wp="http://schemas.openxmlformats.org/drawingml/2006/wordprocessingDrawing" xmlns:w10="urn:schemas-microsoft-com:office:word" xmlns:w="http://schemas.openxmlformats.org/wordprocessingml/2006/main" xmlns:w14="http://schemas.microsoft.com/office/word/2010/wordml" xmlns:w15="http://schemas.microsoft.com/office/word/2012/wordml" xmlns:w16cid="http://schemas.microsoft.com/office/word/2016/wordml/cid" xmlns:w16se="http://schemas.microsoft.com/office/word/2015/wordml/symex" xmlns:wpg="http://schemas.microsoft.com/office/word/2010/wordprocessingGroup" xmlns:wpi="http://schemas.microsoft.com/office/word/2010/wordprocessingInk" xmlns:wne="http://schemas.microsoft.com/office/word/2006/wordml" xmlns:wps="http://schemas.microsoft.com/office/word/2010/wordprocessingShape" mc:Ignorable="w14 w15 w16se w16cid wp14">
+<w:numbering xmlns:wpc="http://schemas.microsoft.com/office/word/2010/wordprocessingCanvas" xmlns:cx="http://schemas.microsoft.com/office/drawing/2014/chartex" xmlns:cx1="http://schemas.microsoft.com/office/drawing/2015/9/8/chartex" xmlns:cx2="http://schemas.microsoft.com/office/drawing/2015/10/21/chartex" xmlns:cx3="http://schemas.microsoft.com/office/drawing/2016/5/9/chartex" xmlns:cx4="http://schemas.microsoft.com/office/drawing/2016/5/10/chartex" xmlns:cx5="http://schemas.microsoft.com/office/drawing/2016/5/11/chartex" xmlns:cx6="http://schemas.microsoft.com/office/drawing/2016/5/12/chartex" xmlns:cx7="http://schemas.microsoft.com/office/drawing/2016/5/13/chartex" xmlns:cx8="http://schemas.microsoft.com/office/drawing/2016/5/14/chartex" xmlns:mc="http://schemas.openxmlformats.org/markup-compatibility/2006" xmlns:aink="http://schemas.microsoft.com/office/drawing/2016/ink" xmlns:am3d="http://schemas.microsoft.com/office/drawing/2017/model3d" xmlns:o="urn:schemas-microsoft-com:office:office" xmlns:oel="http://schemas.microsoft.com/office/2019/extlst" xmlns:r="http://schemas.openxmlformats.org/officeDocument/2006/relationships" xmlns:m="http://schemas.openxmlformats.org/officeDocument/2006/math" xmlns:v="urn:schemas-microsoft-com:vml" xmlns:wp14="http://schemas.microsoft.com/office/word/2010/wordprocessingDrawing" xmlns:wp="http://schemas.openxmlformats.org/drawingml/2006/wordprocessingDrawing" xmlns:w10="urn:schemas-microsoft-com:office:word" xmlns:w="http://schemas.openxmlformats.org/wordprocessingml/2006/main" xmlns:w14="http://schemas.microsoft.com/office/word/2010/wordml" xmlns:w15="http://schemas.microsoft.com/office/word/2012/wordml" xmlns:w16cex="http://schemas.microsoft.com/office/word/2018/wordml/cex" xmlns:w16cid="http://schemas.microsoft.com/office/word/2016/wordml/cid" xmlns:w16="http://schemas.microsoft.com/office/word/2018/wordml" xmlns:w16sdtdh="http://schemas.microsoft.com/office/word/2020/wordml/sdtdatahash" xmlns:w16se="http://schemas.microsoft.com/office/word/2015/wordml/symex" xmlns:wpg="http://schemas.microsoft.com/office/word/2010/wordprocessingGroup" xmlns:wpi="http://schemas.microsoft.com/office/word/2010/wordprocessingInk" xmlns:wne="http://schemas.microsoft.com/office/word/2006/wordml" xmlns:wps="http://schemas.microsoft.com/office/word/2010/wordprocessingShape" mc:Ignorable="w14 w15 w16se w16cid w16 w16cex w16sdtdh wp14">
   <w:abstractNum w:abstractNumId="0" w15:restartNumberingAfterBreak="0">
     <w:nsid w:val="37003AF2"/>
     <w:multiLevelType w:val="hybridMultilevel"/>
@@ -1495,6 +1595,92 @@
     </w:lvl>
   </w:abstractNum>
   <w:abstractNum w:abstractNumId="1" w15:restartNumberingAfterBreak="0">
+    <w:nsid w:val="37370788"/>
+    <w:multiLevelType w:val="hybridMultilevel"/>
+    <w:tmpl w:val="265E6234"/>
+    <w:lvl w:ilvl="0" w:tplc="0409000F">
+      <w:start w:val="1"/>
+      <w:numFmt w:val="decimal"/>
+      <w:lvlText w:val="%1."/>
+      <w:lvlJc w:val="left"/>
+      <w:pPr>
+        <w:ind w:left="720" w:hanging="360"/>
+      </w:pPr>
+    </w:lvl>
+    <w:lvl w:ilvl="1" w:tplc="04090019" w:tentative="1">
+      <w:start w:val="1"/>
+      <w:numFmt w:val="lowerLetter"/>
+      <w:lvlText w:val="%2."/>
+      <w:lvlJc w:val="left"/>
+      <w:pPr>
+        <w:ind w:left="1440" w:hanging="360"/>
+      </w:pPr>
+    </w:lvl>
+    <w:lvl w:ilvl="2" w:tplc="0409001B" w:tentative="1">
+      <w:start w:val="1"/>
+      <w:numFmt w:val="lowerRoman"/>
+      <w:lvlText w:val="%3."/>
+      <w:lvlJc w:val="right"/>
+      <w:pPr>
+        <w:ind w:left="2160" w:hanging="180"/>
+      </w:pPr>
+    </w:lvl>
+    <w:lvl w:ilvl="3" w:tplc="0409000F" w:tentative="1">
+      <w:start w:val="1"/>
+      <w:numFmt w:val="decimal"/>
+      <w:lvlText w:val="%4."/>
+      <w:lvlJc w:val="left"/>
+      <w:pPr>
+        <w:ind w:left="2880" w:hanging="360"/>
+      </w:pPr>
+    </w:lvl>
+    <w:lvl w:ilvl="4" w:tplc="04090019" w:tentative="1">
+      <w:start w:val="1"/>
+      <w:numFmt w:val="lowerLetter"/>
+      <w:lvlText w:val="%5."/>
+      <w:lvlJc w:val="left"/>
+      <w:pPr>
+        <w:ind w:left="3600" w:hanging="360"/>
+      </w:pPr>
+    </w:lvl>
+    <w:lvl w:ilvl="5" w:tplc="0409001B" w:tentative="1">
+      <w:start w:val="1"/>
+      <w:numFmt w:val="lowerRoman"/>
+      <w:lvlText w:val="%6."/>
+      <w:lvlJc w:val="right"/>
+      <w:pPr>
+        <w:ind w:left="4320" w:hanging="180"/>
+      </w:pPr>
+    </w:lvl>
+    <w:lvl w:ilvl="6" w:tplc="0409000F" w:tentative="1">
+      <w:start w:val="1"/>
+      <w:numFmt w:val="decimal"/>
+      <w:lvlText w:val="%7."/>
+      <w:lvlJc w:val="left"/>
+      <w:pPr>
+        <w:ind w:left="5040" w:hanging="360"/>
+      </w:pPr>
+    </w:lvl>
+    <w:lvl w:ilvl="7" w:tplc="04090019" w:tentative="1">
+      <w:start w:val="1"/>
+      <w:numFmt w:val="lowerLetter"/>
+      <w:lvlText w:val="%8."/>
+      <w:lvlJc w:val="left"/>
+      <w:pPr>
+        <w:ind w:left="5760" w:hanging="360"/>
+      </w:pPr>
+    </w:lvl>
+    <w:lvl w:ilvl="8" w:tplc="0409001B" w:tentative="1">
+      <w:start w:val="1"/>
+      <w:numFmt w:val="lowerRoman"/>
+      <w:lvlText w:val="%9."/>
+      <w:lvlJc w:val="right"/>
+      <w:pPr>
+        <w:ind w:left="6480" w:hanging="180"/>
+      </w:pPr>
+    </w:lvl>
+  </w:abstractNum>
+  <w:abstractNum w:abstractNumId="2" w15:restartNumberingAfterBreak="0">
     <w:nsid w:val="48442EEC"/>
     <w:multiLevelType w:val="multilevel"/>
     <w:tmpl w:val="04090025"/>
@@ -1589,7 +1775,7 @@
       </w:pPr>
     </w:lvl>
   </w:abstractNum>
-  <w:abstractNum w:abstractNumId="2" w15:restartNumberingAfterBreak="0">
+  <w:abstractNum w:abstractNumId="3" w15:restartNumberingAfterBreak="0">
     <w:nsid w:val="6E8D5C80"/>
     <w:multiLevelType w:val="multilevel"/>
     <w:tmpl w:val="6A84AEC4"/>
@@ -1676,20 +1862,23 @@
       </w:pPr>
     </w:lvl>
   </w:abstractNum>
-  <w:num w:numId="1">
+  <w:num w:numId="1" w16cid:durableId="2104302120">
     <w:abstractNumId w:val="0"/>
   </w:num>
-  <w:num w:numId="2">
+  <w:num w:numId="2" w16cid:durableId="1751270291">
+    <w:abstractNumId w:val="3"/>
+  </w:num>
+  <w:num w:numId="3" w16cid:durableId="1226406344">
     <w:abstractNumId w:val="2"/>
   </w:num>
-  <w:num w:numId="3">
+  <w:num w:numId="4" w16cid:durableId="1867866563">
     <w:abstractNumId w:val="1"/>
   </w:num>
 </w:numbering>
 </file>
 
 <file path=word/styles.xml><?xml version="1.0" encoding="utf-8"?>
-<w:styles xmlns:mc="http://schemas.openxmlformats.org/markup-compatibility/2006" xmlns:r="http://schemas.openxmlformats.org/officeDocument/2006/relationships" xmlns:w="http://schemas.openxmlformats.org/wordprocessingml/2006/main" xmlns:w14="http://schemas.microsoft.com/office/word/2010/wordml" xmlns:w15="http://schemas.microsoft.com/office/word/2012/wordml" xmlns:w16cid="http://schemas.microsoft.com/office/word/2016/wordml/cid" xmlns:w16se="http://schemas.microsoft.com/office/word/2015/wordml/symex" mc:Ignorable="w14 w15 w16se w16cid">
+<w:styles xmlns:mc="http://schemas.openxmlformats.org/markup-compatibility/2006" xmlns:r="http://schemas.openxmlformats.org/officeDocument/2006/relationships" xmlns:w="http://schemas.openxmlformats.org/wordprocessingml/2006/main" xmlns:w14="http://schemas.microsoft.com/office/word/2010/wordml" xmlns:w15="http://schemas.microsoft.com/office/word/2012/wordml" xmlns:w16cex="http://schemas.microsoft.com/office/word/2018/wordml/cex" xmlns:w16cid="http://schemas.microsoft.com/office/word/2016/wordml/cid" xmlns:w16="http://schemas.microsoft.com/office/word/2018/wordml" xmlns:w16sdtdh="http://schemas.microsoft.com/office/word/2020/wordml/sdtdatahash" xmlns:w16se="http://schemas.microsoft.com/office/word/2015/wordml/symex" mc:Ignorable="w14 w15 w16se w16cid w16 w16cex w16sdtdh">
   <w:docDefaults>
     <w:rPrDefault>
       <w:rPr>
@@ -1705,7 +1894,7 @@
       </w:pPr>
     </w:pPrDefault>
   </w:docDefaults>
-  <w:latentStyles w:defLockedState="0" w:defUIPriority="99" w:defSemiHidden="0" w:defUnhideWhenUsed="0" w:defQFormat="0" w:count="377">
+  <w:latentStyles w:defLockedState="0" w:defUIPriority="99" w:defSemiHidden="0" w:defUnhideWhenUsed="0" w:defQFormat="0" w:count="376">
     <w:lsdException w:name="Normal" w:uiPriority="0" w:qFormat="1"/>
     <w:lsdException w:name="heading 1" w:uiPriority="9" w:qFormat="1"/>
     <w:lsdException w:name="heading 2" w:semiHidden="1" w:uiPriority="9" w:unhideWhenUsed="1" w:qFormat="1"/>
@@ -1811,6 +2000,7 @@
     <w:lsdException w:name="HTML Sample" w:semiHidden="1" w:unhideWhenUsed="1"/>
     <w:lsdException w:name="HTML Typewriter" w:semiHidden="1" w:unhideWhenUsed="1"/>
     <w:lsdException w:name="HTML Variable" w:semiHidden="1" w:unhideWhenUsed="1"/>
+    <w:lsdException w:name="Normal Table" w:semiHidden="1" w:unhideWhenUsed="1"/>
     <w:lsdException w:name="annotation subject" w:semiHidden="1" w:unhideWhenUsed="1"/>
     <w:lsdException w:name="No List" w:semiHidden="1" w:unhideWhenUsed="1"/>
     <w:lsdException w:name="Outline List 1" w:semiHidden="1" w:unhideWhenUsed="1"/>
@@ -1856,9 +2046,11 @@
     <w:lsdException w:name="Table Subtle 1" w:semiHidden="1" w:unhideWhenUsed="1"/>
     <w:lsdException w:name="Table Subtle 2" w:semiHidden="1" w:unhideWhenUsed="1"/>
     <w:lsdException w:name="Table Web 1" w:semiHidden="1" w:unhideWhenUsed="1"/>
+    <w:lsdException w:name="Table Web 2" w:semiHidden="1" w:unhideWhenUsed="1"/>
     <w:lsdException w:name="Table Web 3" w:semiHidden="1" w:unhideWhenUsed="1"/>
     <w:lsdException w:name="Balloon Text" w:semiHidden="1" w:unhideWhenUsed="1"/>
     <w:lsdException w:name="Table Grid" w:uiPriority="39"/>
+    <w:lsdException w:name="Table Theme" w:semiHidden="1" w:unhideWhenUsed="1"/>
     <w:lsdException w:name="Placeholder Text" w:semiHidden="1"/>
     <w:lsdException w:name="No Spacing" w:uiPriority="1" w:qFormat="1"/>
     <w:lsdException w:name="Light Shading" w:uiPriority="60"/>
@@ -2079,7 +2271,6 @@
     <w:lsdException w:name="Hashtag" w:semiHidden="1" w:unhideWhenUsed="1"/>
     <w:lsdException w:name="Unresolved Mention" w:semiHidden="1" w:unhideWhenUsed="1"/>
     <w:lsdException w:name="Smart Link" w:semiHidden="1" w:unhideWhenUsed="1"/>
-    <w:lsdException w:name="Smart Link Error" w:semiHidden="1" w:unhideWhenUsed="1"/>
   </w:latentStyles>
   <w:style w:type="paragraph" w:default="1" w:styleId="Normal">
     <w:name w:val="Normal"/>
@@ -2536,6 +2727,17 @@
       <w:u w:val="single"/>
     </w:rPr>
   </w:style>
+  <w:style w:type="paragraph" w:styleId="ListParagraph">
+    <w:name w:val="List Paragraph"/>
+    <w:basedOn w:val="Normal"/>
+    <w:uiPriority w:val="34"/>
+    <w:qFormat/>
+    <w:rsid w:val="00711B62"/>
+    <w:pPr>
+      <w:ind w:left="720"/>
+      <w:contextualSpacing/>
+    </w:pPr>
+  </w:style>
 </w:styles>
 </file>
 

</xml_diff>